<commit_message>
Updated supplementary and R project
</commit_message>
<xml_diff>
--- a/reports/ST662 PROJECT SUPPLEMENTARY.docx
+++ b/reports/ST662 PROJECT SUPPLEMENTARY.docx
@@ -139,25 +139,35 @@
           <w:szCs w:val="20"/>
         </w:rPr>
         <w:drawing>
-          <wp:anchor distT="0" distB="0" distL="114300" distR="114300" simplePos="0" relativeHeight="251660288" behindDoc="0" locked="0" layoutInCell="1" allowOverlap="1" wp14:anchorId="2824943B" wp14:editId="00C89730">
+          <wp:anchor distT="0" distB="0" distL="114300" distR="114300" simplePos="0" relativeHeight="251667456" behindDoc="1" locked="0" layoutInCell="1" allowOverlap="1" wp14:anchorId="6CBD3378" wp14:editId="02F470EF">
             <wp:simplePos x="0" y="0"/>
             <wp:positionH relativeFrom="column">
               <wp:posOffset>0</wp:posOffset>
             </wp:positionH>
             <wp:positionV relativeFrom="paragraph">
-              <wp:posOffset>2541905</wp:posOffset>
+              <wp:posOffset>2580640</wp:posOffset>
             </wp:positionV>
-            <wp:extent cx="2981325" cy="2074545"/>
-            <wp:effectExtent l="0" t="0" r="3175" b="0"/>
-            <wp:wrapSquare wrapText="bothSides"/>
-            <wp:docPr id="12" name="image2.png"/>
-            <wp:cNvGraphicFramePr/>
+            <wp:extent cx="2980690" cy="2039620"/>
+            <wp:effectExtent l="0" t="0" r="3810" b="5080"/>
+            <wp:wrapTight wrapText="bothSides">
+              <wp:wrapPolygon edited="0">
+                <wp:start x="0" y="0"/>
+                <wp:lineTo x="0" y="21519"/>
+                <wp:lineTo x="21536" y="21519"/>
+                <wp:lineTo x="21536" y="0"/>
+                <wp:lineTo x="0" y="0"/>
+              </wp:wrapPolygon>
+            </wp:wrapTight>
+            <wp:docPr id="2" name="Picture 2" descr="Chart&#10;&#10;Description automatically generated"/>
+            <wp:cNvGraphicFramePr>
+              <a:graphicFrameLocks xmlns:a="http://schemas.openxmlformats.org/drawingml/2006/main" noChangeAspect="1"/>
+            </wp:cNvGraphicFramePr>
             <a:graphic xmlns:a="http://schemas.openxmlformats.org/drawingml/2006/main">
               <a:graphicData uri="http://schemas.openxmlformats.org/drawingml/2006/picture">
                 <pic:pic xmlns:pic="http://schemas.openxmlformats.org/drawingml/2006/picture">
                   <pic:nvPicPr>
-                    <pic:cNvPr id="0" name="image2.png"/>
-                    <pic:cNvPicPr preferRelativeResize="0"/>
+                    <pic:cNvPr id="2" name="Picture 2" descr="Chart&#10;&#10;Description automatically generated"/>
+                    <pic:cNvPicPr/>
                   </pic:nvPicPr>
                   <pic:blipFill>
                     <a:blip r:embed="rId6" cstate="print">
@@ -167,7 +177,6 @@
                         </a:ext>
                       </a:extLst>
                     </a:blip>
-                    <a:srcRect/>
                     <a:stretch>
                       <a:fillRect/>
                     </a:stretch>
@@ -175,12 +184,11 @@
                   <pic:spPr>
                     <a:xfrm>
                       <a:off x="0" y="0"/>
-                      <a:ext cx="2981325" cy="2074545"/>
+                      <a:ext cx="2980690" cy="2039620"/>
                     </a:xfrm>
                     <a:prstGeom prst="rect">
                       <a:avLst/>
                     </a:prstGeom>
-                    <a:ln/>
                   </pic:spPr>
                 </pic:pic>
               </a:graphicData>
@@ -196,12 +204,21 @@
       </w:r>
       <w:r>
         <w:rPr>
+          <w:rFonts w:ascii="Times New Roman" w:eastAsia="Times New Roman" w:hAnsi="Times New Roman" w:cs="Times New Roman"/>
+          <w:noProof/>
+          <w:sz w:val="20"/>
+          <w:szCs w:val="20"/>
+        </w:rPr>
+        <w:t xml:space="preserve"> </w:t>
+      </w:r>
+      <w:r>
+        <w:rPr>
           <w:noProof/>
         </w:rPr>
         <mc:AlternateContent>
           <mc:Choice Requires="wps">
             <w:drawing>
-              <wp:anchor distT="0" distB="0" distL="114300" distR="114300" simplePos="0" relativeHeight="251664384" behindDoc="0" locked="0" layoutInCell="1" allowOverlap="1" wp14:anchorId="53EDF977" wp14:editId="65616D24">
+              <wp:anchor distT="0" distB="0" distL="114300" distR="114300" simplePos="0" relativeHeight="251664384" behindDoc="0" locked="0" layoutInCell="1" allowOverlap="1" wp14:anchorId="53EDF977" wp14:editId="09E1527A">
                 <wp:simplePos x="0" y="0"/>
                 <wp:positionH relativeFrom="column">
                   <wp:posOffset>3199716</wp:posOffset>

</xml_diff>